<commit_message>
Major changes to docs
</commit_message>
<xml_diff>
--- a/Report.docx
+++ b/Report.docx
@@ -354,7 +354,7 @@
             </w:rPr>
             <w:fldChar w:fldCharType="separate"/>
           </w:r>
-          <w:hyperlink w:anchor="_Toc207900703" w:history="1">
+          <w:hyperlink w:anchor="_Toc207954609" w:history="1">
             <w:r>
               <w:rPr>
                 <w:rStyle w:val="Hyperlink"/>
@@ -382,7 +382,7 @@
                 <w:noProof/>
                 <w:webHidden/>
               </w:rPr>
-              <w:instrText xml:space="preserve"> PAGEREF _Toc207900703 \h </w:instrText>
+              <w:instrText xml:space="preserve"> PAGEREF _Toc207954609 \h </w:instrText>
             </w:r>
             <w:r>
               <w:rPr>
@@ -426,7 +426,7 @@
               <w14:ligatures w14:val="standardContextual"/>
             </w:rPr>
           </w:pPr>
-          <w:hyperlink w:anchor="_Toc207900704" w:history="1">
+          <w:hyperlink w:anchor="_Toc207954610" w:history="1">
             <w:r>
               <w:rPr>
                 <w:rStyle w:val="Hyperlink"/>
@@ -454,7 +454,7 @@
                 <w:noProof/>
                 <w:webHidden/>
               </w:rPr>
-              <w:instrText xml:space="preserve"> PAGEREF _Toc207900704 \h </w:instrText>
+              <w:instrText xml:space="preserve"> PAGEREF _Toc207954610 \h </w:instrText>
             </w:r>
             <w:r>
               <w:rPr>
@@ -498,7 +498,7 @@
               <w14:ligatures w14:val="standardContextual"/>
             </w:rPr>
           </w:pPr>
-          <w:hyperlink w:anchor="_Toc207900705" w:history="1">
+          <w:hyperlink w:anchor="_Toc207954611" w:history="1">
             <w:r>
               <w:rPr>
                 <w:rStyle w:val="Hyperlink"/>
@@ -526,7 +526,7 @@
                 <w:noProof/>
                 <w:webHidden/>
               </w:rPr>
-              <w:instrText xml:space="preserve"> PAGEREF _Toc207900705 \h </w:instrText>
+              <w:instrText xml:space="preserve"> PAGEREF _Toc207954611 \h </w:instrText>
             </w:r>
             <w:r>
               <w:rPr>
@@ -570,7 +570,7 @@
               <w14:ligatures w14:val="standardContextual"/>
             </w:rPr>
           </w:pPr>
-          <w:hyperlink w:anchor="_Toc207900706" w:history="1">
+          <w:hyperlink w:anchor="_Toc207954612" w:history="1">
             <w:r>
               <w:rPr>
                 <w:rStyle w:val="Hyperlink"/>
@@ -598,7 +598,7 @@
                 <w:noProof/>
                 <w:webHidden/>
               </w:rPr>
-              <w:instrText xml:space="preserve"> PAGEREF _Toc207900706 \h </w:instrText>
+              <w:instrText xml:space="preserve"> PAGEREF _Toc207954612 \h </w:instrText>
             </w:r>
             <w:r>
               <w:rPr>
@@ -649,7 +649,7 @@
           <w:rFonts w:ascii="Arial" w:hAnsi="Arial" w:cs="Arial"/>
         </w:rPr>
       </w:pPr>
-      <w:bookmarkStart w:id="1" w:name="_Toc207900703"/>
+      <w:bookmarkStart w:id="1" w:name="_Toc207954609"/>
       <w:r>
         <w:rPr>
           <w:rFonts w:ascii="Arial" w:hAnsi="Arial" w:cs="Arial"/>
@@ -689,7 +689,7 @@
         </w:rPr>
         <w:fldChar w:fldCharType="separate"/>
       </w:r>
-      <w:hyperlink w:anchor="_Toc207450840" w:history="1">
+      <w:hyperlink w:anchor="_Toc207954616" w:history="1">
         <w:r>
           <w:rPr>
             <w:rStyle w:val="Hyperlink"/>
@@ -717,7 +717,7 @@
             <w:noProof/>
             <w:webHidden/>
           </w:rPr>
-          <w:instrText xml:space="preserve"> PAGEREF _Toc207450840 \h </w:instrText>
+          <w:instrText xml:space="preserve"> PAGEREF _Toc207954616 \h </w:instrText>
         </w:r>
         <w:r>
           <w:rPr>
@@ -761,7 +761,7 @@
           <w14:ligatures w14:val="standardContextual"/>
         </w:rPr>
       </w:pPr>
-      <w:hyperlink w:anchor="_Toc207450841" w:history="1">
+      <w:hyperlink w:anchor="_Toc207954617" w:history="1">
         <w:r>
           <w:rPr>
             <w:rStyle w:val="Hyperlink"/>
@@ -789,7 +789,7 @@
             <w:noProof/>
             <w:webHidden/>
           </w:rPr>
-          <w:instrText xml:space="preserve"> PAGEREF _Toc207450841 \h </w:instrText>
+          <w:instrText xml:space="preserve"> PAGEREF _Toc207954617 \h </w:instrText>
         </w:r>
         <w:r>
           <w:rPr>
@@ -833,7 +833,7 @@
           <w14:ligatures w14:val="standardContextual"/>
         </w:rPr>
       </w:pPr>
-      <w:hyperlink w:anchor="_Toc207450842" w:history="1">
+      <w:hyperlink w:anchor="_Toc207954618" w:history="1">
         <w:r>
           <w:rPr>
             <w:rStyle w:val="Hyperlink"/>
@@ -861,7 +861,79 @@
             <w:noProof/>
             <w:webHidden/>
           </w:rPr>
-          <w:instrText xml:space="preserve"> PAGEREF _Toc207450842 \h </w:instrText>
+          <w:instrText xml:space="preserve"> PAGEREF _Toc207954618 \h </w:instrText>
+        </w:r>
+        <w:r>
+          <w:rPr>
+            <w:noProof/>
+            <w:webHidden/>
+          </w:rPr>
+        </w:r>
+        <w:r>
+          <w:rPr>
+            <w:noProof/>
+            <w:webHidden/>
+          </w:rPr>
+          <w:fldChar w:fldCharType="separate"/>
+        </w:r>
+        <w:r>
+          <w:rPr>
+            <w:noProof/>
+            <w:webHidden/>
+          </w:rPr>
+          <w:t>4</w:t>
+        </w:r>
+        <w:r>
+          <w:rPr>
+            <w:noProof/>
+            <w:webHidden/>
+          </w:rPr>
+          <w:fldChar w:fldCharType="end"/>
+        </w:r>
+      </w:hyperlink>
+    </w:p>
+    <w:p>
+      <w:pPr>
+        <w:pStyle w:val="TableofFigures"/>
+        <w:tabs>
+          <w:tab w:val="right" w:leader="dot" w:pos="9350"/>
+        </w:tabs>
+        <w:rPr>
+          <w:rFonts w:eastAsiaTheme="minorEastAsia"/>
+          <w:noProof/>
+          <w:kern w:val="2"/>
+          <w14:ligatures w14:val="standardContextual"/>
+        </w:rPr>
+      </w:pPr>
+      <w:hyperlink w:anchor="_Toc207954619" w:history="1">
+        <w:r>
+          <w:rPr>
+            <w:rStyle w:val="Hyperlink"/>
+            <w:rFonts w:ascii="Arial" w:hAnsi="Arial" w:cs="Arial"/>
+            <w:noProof/>
+          </w:rPr>
+          <w:t>Figure 4: Integration</w:t>
+        </w:r>
+        <w:r>
+          <w:rPr>
+            <w:noProof/>
+            <w:webHidden/>
+          </w:rPr>
+          <w:tab/>
+        </w:r>
+        <w:r>
+          <w:rPr>
+            <w:noProof/>
+            <w:webHidden/>
+          </w:rPr>
+          <w:fldChar w:fldCharType="begin"/>
+        </w:r>
+        <w:r>
+          <w:rPr>
+            <w:noProof/>
+            <w:webHidden/>
+          </w:rPr>
+          <w:instrText xml:space="preserve"> PAGEREF _Toc207954619 \h </w:instrText>
         </w:r>
         <w:r>
           <w:rPr>
@@ -894,78 +966,6 @@
     </w:p>
     <w:p>
       <w:pPr>
-        <w:pStyle w:val="TableofFigures"/>
-        <w:tabs>
-          <w:tab w:val="right" w:leader="dot" w:pos="9350"/>
-        </w:tabs>
-        <w:rPr>
-          <w:rFonts w:eastAsiaTheme="minorEastAsia"/>
-          <w:noProof/>
-          <w:kern w:val="2"/>
-          <w14:ligatures w14:val="standardContextual"/>
-        </w:rPr>
-      </w:pPr>
-      <w:hyperlink w:anchor="_Toc207450843" w:history="1">
-        <w:r>
-          <w:rPr>
-            <w:rStyle w:val="Hyperlink"/>
-            <w:rFonts w:ascii="Arial" w:hAnsi="Arial" w:cs="Arial"/>
-            <w:noProof/>
-          </w:rPr>
-          <w:t>Figure 4: Integration</w:t>
-        </w:r>
-        <w:r>
-          <w:rPr>
-            <w:noProof/>
-            <w:webHidden/>
-          </w:rPr>
-          <w:tab/>
-        </w:r>
-        <w:r>
-          <w:rPr>
-            <w:noProof/>
-            <w:webHidden/>
-          </w:rPr>
-          <w:fldChar w:fldCharType="begin"/>
-        </w:r>
-        <w:r>
-          <w:rPr>
-            <w:noProof/>
-            <w:webHidden/>
-          </w:rPr>
-          <w:instrText xml:space="preserve"> PAGEREF _Toc207450843 \h </w:instrText>
-        </w:r>
-        <w:r>
-          <w:rPr>
-            <w:noProof/>
-            <w:webHidden/>
-          </w:rPr>
-        </w:r>
-        <w:r>
-          <w:rPr>
-            <w:noProof/>
-            <w:webHidden/>
-          </w:rPr>
-          <w:fldChar w:fldCharType="separate"/>
-        </w:r>
-        <w:r>
-          <w:rPr>
-            <w:noProof/>
-            <w:webHidden/>
-          </w:rPr>
-          <w:t>6</w:t>
-        </w:r>
-        <w:r>
-          <w:rPr>
-            <w:noProof/>
-            <w:webHidden/>
-          </w:rPr>
-          <w:fldChar w:fldCharType="end"/>
-        </w:r>
-      </w:hyperlink>
-    </w:p>
-    <w:p>
-      <w:pPr>
         <w:rPr>
           <w:rFonts w:ascii="Arial" w:eastAsiaTheme="majorEastAsia" w:hAnsi="Arial" w:cs="Arial"/>
           <w:color w:val="0F4761" w:themeColor="accent1" w:themeShade="BF"/>
@@ -994,7 +994,7 @@
           <w:rFonts w:ascii="Arial" w:hAnsi="Arial" w:cs="Arial"/>
         </w:rPr>
       </w:pPr>
-      <w:bookmarkStart w:id="2" w:name="_Toc207900704"/>
+      <w:bookmarkStart w:id="2" w:name="_Toc207954610"/>
       <w:r>
         <w:rPr>
           <w:rFonts w:ascii="Arial" w:hAnsi="Arial" w:cs="Arial"/>
@@ -1017,157 +1017,7 @@
         <w:rPr>
           <w:rFonts w:ascii="Arial" w:hAnsi="Arial" w:cs="Arial"/>
         </w:rPr>
-        <w:t>T</w:t>
-      </w:r>
-      <w:r>
-        <w:rPr>
-          <w:rFonts w:ascii="Arial" w:hAnsi="Arial" w:cs="Arial"/>
-        </w:rPr>
-        <w:t xml:space="preserve">he project </w:t>
-      </w:r>
-      <w:r>
-        <w:rPr>
-          <w:rFonts w:ascii="Arial" w:hAnsi="Arial" w:cs="Arial"/>
-        </w:rPr>
-        <w:t>hangman</w:t>
-      </w:r>
-      <w:r>
-        <w:rPr>
-          <w:rFonts w:ascii="Arial" w:hAnsi="Arial" w:cs="Arial"/>
-        </w:rPr>
-        <w:t xml:space="preserve"> will </w:t>
-      </w:r>
-      <w:r>
-        <w:rPr>
-          <w:rFonts w:ascii="Arial" w:hAnsi="Arial" w:cs="Arial"/>
-        </w:rPr>
-        <w:t xml:space="preserve">provide two difficulty levels, </w:t>
-      </w:r>
-      <w:r>
-        <w:rPr>
-          <w:rFonts w:ascii="Arial" w:hAnsi="Arial" w:cs="Arial"/>
-        </w:rPr>
-        <w:t>B</w:t>
-      </w:r>
-      <w:r>
-        <w:rPr>
-          <w:rFonts w:ascii="Arial" w:hAnsi="Arial" w:cs="Arial"/>
-        </w:rPr>
-        <w:t xml:space="preserve">asic and </w:t>
-      </w:r>
-      <w:r>
-        <w:rPr>
-          <w:rFonts w:ascii="Arial" w:hAnsi="Arial" w:cs="Arial"/>
-        </w:rPr>
-        <w:t>Intermediate,</w:t>
-      </w:r>
-      <w:r>
-        <w:rPr>
-          <w:rFonts w:ascii="Arial" w:hAnsi="Arial" w:cs="Arial"/>
-        </w:rPr>
-        <w:t xml:space="preserve"> </w:t>
-      </w:r>
-      <w:r>
-        <w:rPr>
-          <w:rFonts w:ascii="Arial" w:hAnsi="Arial" w:cs="Arial"/>
-        </w:rPr>
-        <w:t>before the start of the game</w:t>
-      </w:r>
-      <w:r>
-        <w:rPr>
-          <w:rFonts w:ascii="Arial" w:hAnsi="Arial" w:cs="Arial"/>
-        </w:rPr>
-        <w:t>.</w:t>
-      </w:r>
-      <w:r>
-        <w:rPr>
-          <w:rFonts w:ascii="Arial" w:hAnsi="Arial" w:cs="Arial"/>
-        </w:rPr>
-        <w:t xml:space="preserve"> The player will have to guess a letter within 15 seconds or else they will lose a life </w:t>
-      </w:r>
-      <w:r>
-        <w:rPr>
-          <w:rFonts w:ascii="Arial" w:hAnsi="Arial" w:cs="Arial"/>
-        </w:rPr>
-        <w:t xml:space="preserve">as </w:t>
-      </w:r>
-      <w:r>
-        <w:rPr>
-          <w:rFonts w:ascii="Arial" w:hAnsi="Arial" w:cs="Arial"/>
-        </w:rPr>
-        <w:t xml:space="preserve">indicated by </w:t>
-      </w:r>
-      <w:r>
-        <w:rPr>
-          <w:rFonts w:ascii="Arial" w:hAnsi="Arial" w:cs="Arial"/>
-        </w:rPr>
-        <w:t xml:space="preserve">progressing </w:t>
-      </w:r>
-      <w:r>
-        <w:rPr>
-          <w:rFonts w:ascii="Arial" w:hAnsi="Arial" w:cs="Arial"/>
-        </w:rPr>
-        <w:t xml:space="preserve">hangman image. For every wrong </w:t>
-      </w:r>
-      <w:r>
-        <w:rPr>
-          <w:rFonts w:ascii="Arial" w:hAnsi="Arial" w:cs="Arial"/>
-        </w:rPr>
-        <w:t>letter</w:t>
-      </w:r>
-      <w:r>
-        <w:rPr>
-          <w:rFonts w:ascii="Arial" w:hAnsi="Arial" w:cs="Arial"/>
-        </w:rPr>
-        <w:t xml:space="preserve">, the </w:t>
-      </w:r>
-      <w:r>
-        <w:rPr>
-          <w:rFonts w:ascii="Arial" w:hAnsi="Arial" w:cs="Arial"/>
-        </w:rPr>
-        <w:t>life</w:t>
-      </w:r>
-      <w:r>
-        <w:rPr>
-          <w:rFonts w:ascii="Arial" w:hAnsi="Arial" w:cs="Arial"/>
-        </w:rPr>
-        <w:t xml:space="preserve"> </w:t>
-      </w:r>
-      <w:r>
-        <w:rPr>
-          <w:rFonts w:ascii="Arial" w:hAnsi="Arial" w:cs="Arial"/>
-        </w:rPr>
-        <w:t xml:space="preserve">is </w:t>
-      </w:r>
-      <w:r>
-        <w:rPr>
-          <w:rFonts w:ascii="Arial" w:hAnsi="Arial" w:cs="Arial"/>
-        </w:rPr>
-        <w:t>deducted and for the right one, a point</w:t>
-      </w:r>
-      <w:r>
-        <w:rPr>
-          <w:rFonts w:ascii="Arial" w:hAnsi="Arial" w:cs="Arial"/>
-        </w:rPr>
-        <w:t xml:space="preserve"> </w:t>
-      </w:r>
-      <w:r>
-        <w:rPr>
-          <w:rFonts w:ascii="Arial" w:hAnsi="Arial" w:cs="Arial"/>
-        </w:rPr>
-        <w:t xml:space="preserve">(score) will be awarded. </w:t>
-      </w:r>
-      <w:r>
-        <w:rPr>
-          <w:rFonts w:ascii="Arial" w:hAnsi="Arial" w:cs="Arial"/>
-        </w:rPr>
-        <w:t>If all the life runs out, correct answer will be shown and an option to start new game will be provided which will take players back to level selection interface.</w:t>
-      </w:r>
-      <w:r>
-        <w:rPr>
-          <w:rFonts w:ascii="Arial" w:hAnsi="Arial" w:cs="Arial"/>
-        </w:rPr>
-        <w:t xml:space="preserve"> Incase player guess the word accurately; they will be congratulated.</w:t>
+        <w:t>This project is a Hangman game with two difficulty levels: Basic and Intermediate. In the game, the player has to guess letters to find the hidden word or phrase. The player has 15 seconds to make each guess. If the time runs out, one life is lost. Wrong guesses also cost lives, and correct guesses give points. When the player loses all lives, the correct word is shown. If the player guesses the word correctly, they are congratulated.</w:t>
       </w:r>
     </w:p>
     <w:p>
@@ -1183,245 +1033,7 @@
         <w:rPr>
           <w:rFonts w:ascii="Arial" w:hAnsi="Arial" w:cs="Arial"/>
         </w:rPr>
-        <w:t>The python programming language</w:t>
-      </w:r>
-      <w:r>
-        <w:rPr>
-          <w:rFonts w:ascii="Arial" w:hAnsi="Arial" w:cs="Arial"/>
-        </w:rPr>
-        <w:t xml:space="preserve"> will be used for writing logic whereas one of its popular </w:t>
-      </w:r>
-      <w:r>
-        <w:rPr>
-          <w:rFonts w:ascii="Arial" w:hAnsi="Arial" w:cs="Arial"/>
-        </w:rPr>
-        <w:t>frameworks</w:t>
-      </w:r>
-      <w:r>
-        <w:rPr>
-          <w:rFonts w:ascii="Arial" w:hAnsi="Arial" w:cs="Arial"/>
-        </w:rPr>
-        <w:t xml:space="preserve"> </w:t>
-      </w:r>
-      <w:proofErr w:type="spellStart"/>
-      <w:r>
-        <w:rPr>
-          <w:rFonts w:ascii="Arial" w:hAnsi="Arial" w:cs="Arial"/>
-        </w:rPr>
-        <w:t>tkinter</w:t>
-      </w:r>
-      <w:proofErr w:type="spellEnd"/>
-      <w:r>
-        <w:rPr>
-          <w:rFonts w:ascii="Arial" w:hAnsi="Arial" w:cs="Arial"/>
-        </w:rPr>
-        <w:t xml:space="preserve"> will be used for making User Interface (UI).</w:t>
-      </w:r>
-      <w:r>
-        <w:rPr>
-          <w:rFonts w:ascii="Arial" w:hAnsi="Arial" w:cs="Arial"/>
-        </w:rPr>
-        <w:t xml:space="preserve"> </w:t>
-      </w:r>
-      <w:r>
-        <w:rPr>
-          <w:rFonts w:ascii="Arial" w:hAnsi="Arial" w:cs="Arial"/>
-        </w:rPr>
-        <w:t xml:space="preserve">Another framework, </w:t>
-      </w:r>
-      <w:proofErr w:type="spellStart"/>
-      <w:r>
-        <w:rPr>
-          <w:rFonts w:ascii="Arial" w:hAnsi="Arial" w:cs="Arial"/>
-        </w:rPr>
-        <w:t>unittest</w:t>
-      </w:r>
-      <w:proofErr w:type="spellEnd"/>
-      <w:r>
-        <w:rPr>
-          <w:rFonts w:ascii="Arial" w:hAnsi="Arial" w:cs="Arial"/>
-        </w:rPr>
-        <w:t xml:space="preserve"> will be used for Test</w:t>
-      </w:r>
-      <w:r>
-        <w:rPr>
-          <w:rFonts w:ascii="Arial" w:hAnsi="Arial" w:cs="Arial"/>
-        </w:rPr>
-        <w:t>-Driven Development (TDD)</w:t>
-      </w:r>
-      <w:r>
-        <w:rPr>
-          <w:rFonts w:ascii="Arial" w:hAnsi="Arial" w:cs="Arial"/>
-        </w:rPr>
-        <w:t xml:space="preserve">. </w:t>
-      </w:r>
-    </w:p>
-    <w:p>
-      <w:pPr>
-        <w:pStyle w:val="BodyText"/>
-        <w:spacing w:line="276" w:lineRule="auto"/>
-        <w:jc w:val="both"/>
-        <w:rPr>
-          <w:rFonts w:ascii="Arial" w:hAnsi="Arial" w:cs="Arial"/>
-        </w:rPr>
-      </w:pPr>
-      <w:r>
-        <w:rPr>
-          <w:rFonts w:ascii="Arial" w:hAnsi="Arial" w:cs="Arial"/>
-        </w:rPr>
-        <w:t xml:space="preserve">Python </w:t>
-      </w:r>
-      <w:r>
-        <w:rPr>
-          <w:rFonts w:ascii="Arial" w:hAnsi="Arial" w:cs="Arial"/>
-        </w:rPr>
-        <w:t>was</w:t>
-      </w:r>
-      <w:r>
-        <w:rPr>
-          <w:rFonts w:ascii="Arial" w:hAnsi="Arial" w:cs="Arial"/>
-        </w:rPr>
-        <w:t xml:space="preserve"> </w:t>
-      </w:r>
-      <w:r>
-        <w:rPr>
-          <w:rFonts w:ascii="Arial" w:hAnsi="Arial" w:cs="Arial"/>
-        </w:rPr>
-        <w:t xml:space="preserve">chosen </w:t>
-      </w:r>
-      <w:r>
-        <w:rPr>
-          <w:rFonts w:ascii="Arial" w:hAnsi="Arial" w:cs="Arial"/>
-        </w:rPr>
-        <w:t>due</w:t>
-      </w:r>
-      <w:r>
-        <w:rPr>
-          <w:rFonts w:ascii="Arial" w:hAnsi="Arial" w:cs="Arial"/>
-        </w:rPr>
-        <w:t xml:space="preserve"> </w:t>
-      </w:r>
-      <w:r>
-        <w:rPr>
-          <w:rFonts w:ascii="Arial" w:hAnsi="Arial" w:cs="Arial"/>
-        </w:rPr>
-        <w:t>to</w:t>
-      </w:r>
-      <w:r>
-        <w:rPr>
-          <w:rFonts w:ascii="Arial" w:hAnsi="Arial" w:cs="Arial"/>
-        </w:rPr>
-        <w:t xml:space="preserve"> its simplicity</w:t>
-      </w:r>
-      <w:r>
-        <w:rPr>
-          <w:rFonts w:ascii="Arial" w:hAnsi="Arial" w:cs="Arial"/>
-        </w:rPr>
-        <w:t xml:space="preserve">, </w:t>
-      </w:r>
-      <w:r>
-        <w:rPr>
-          <w:rFonts w:ascii="Arial" w:hAnsi="Arial" w:cs="Arial"/>
-        </w:rPr>
-        <w:t>easier to understand</w:t>
-      </w:r>
-      <w:r>
-        <w:rPr>
-          <w:rFonts w:ascii="Arial" w:hAnsi="Arial" w:cs="Arial"/>
-        </w:rPr>
-        <w:t xml:space="preserve"> syntax</w:t>
-      </w:r>
-      <w:r>
-        <w:rPr>
-          <w:rFonts w:ascii="Arial" w:hAnsi="Arial" w:cs="Arial"/>
-        </w:rPr>
-        <w:t xml:space="preserve"> and </w:t>
-      </w:r>
-      <w:r>
-        <w:rPr>
-          <w:rFonts w:ascii="Arial" w:hAnsi="Arial" w:cs="Arial"/>
-        </w:rPr>
-        <w:t>huge number of</w:t>
-      </w:r>
-      <w:r>
-        <w:rPr>
-          <w:rFonts w:ascii="Arial" w:hAnsi="Arial" w:cs="Arial"/>
-        </w:rPr>
-        <w:t xml:space="preserve"> helpful packages</w:t>
-      </w:r>
-      <w:r>
-        <w:rPr>
-          <w:rFonts w:ascii="Arial" w:hAnsi="Arial" w:cs="Arial"/>
-        </w:rPr>
-        <w:t xml:space="preserve"> </w:t>
-      </w:r>
-      <w:r>
-        <w:rPr>
-          <w:rFonts w:ascii="Arial" w:hAnsi="Arial" w:cs="Arial"/>
-        </w:rPr>
-        <w:t xml:space="preserve">such as </w:t>
-      </w:r>
-      <w:r>
-        <w:rPr>
-          <w:rFonts w:ascii="Arial" w:hAnsi="Arial" w:cs="Arial"/>
-        </w:rPr>
-        <w:t>NLT</w:t>
-      </w:r>
-      <w:r>
-        <w:rPr>
-          <w:rFonts w:ascii="Arial" w:hAnsi="Arial" w:cs="Arial"/>
-        </w:rPr>
-        <w:t>K</w:t>
-      </w:r>
-      <w:r>
-        <w:rPr>
-          <w:rFonts w:ascii="Arial" w:hAnsi="Arial" w:cs="Arial"/>
-        </w:rPr>
-        <w:t>. "</w:t>
-      </w:r>
-      <w:proofErr w:type="spellStart"/>
-      <w:r>
-        <w:rPr>
-          <w:rFonts w:ascii="Arial" w:hAnsi="Arial" w:cs="Arial"/>
-        </w:rPr>
-        <w:t>unittest</w:t>
-      </w:r>
-      <w:proofErr w:type="spellEnd"/>
-      <w:r>
-        <w:rPr>
-          <w:rFonts w:ascii="Arial" w:hAnsi="Arial" w:cs="Arial"/>
-        </w:rPr>
-        <w:t>"</w:t>
-      </w:r>
-      <w:r>
-        <w:rPr>
-          <w:rFonts w:ascii="Arial" w:hAnsi="Arial" w:cs="Arial"/>
-        </w:rPr>
-        <w:t xml:space="preserve"> which is p</w:t>
-      </w:r>
-      <w:r>
-        <w:rPr>
-          <w:rFonts w:ascii="Arial" w:hAnsi="Arial" w:cs="Arial"/>
-        </w:rPr>
-        <w:t>ython's built-in testing framework</w:t>
-      </w:r>
-      <w:r>
-        <w:rPr>
-          <w:rFonts w:ascii="Arial" w:hAnsi="Arial" w:cs="Arial"/>
-        </w:rPr>
-        <w:t xml:space="preserve"> was used to </w:t>
-      </w:r>
-      <w:r>
-        <w:rPr>
-          <w:rFonts w:ascii="Arial" w:hAnsi="Arial" w:cs="Arial"/>
-        </w:rPr>
-        <w:t>completely</w:t>
-      </w:r>
-      <w:r>
-        <w:rPr>
-          <w:rFonts w:ascii="Arial" w:hAnsi="Arial" w:cs="Arial"/>
-        </w:rPr>
-        <w:t xml:space="preserve"> test the game's logic and ensure that any modifications don't affect previously functional aspects.</w:t>
+        <w:t>I chose Python for this project because it is simple and easy to understand. It also has helpful libraries, like NLTK for text processing and Tkinter for building the GUI. The game logic is tested using Python’s built-in unittest framework. This helps make sure the game works correctly and avoids breaking things when adding new features.</w:t>
       </w:r>
     </w:p>
     <w:p>
@@ -1432,7 +1044,7 @@
           <w:rFonts w:ascii="Arial" w:hAnsi="Arial" w:cs="Arial"/>
         </w:rPr>
       </w:pPr>
-      <w:bookmarkStart w:id="3" w:name="_Toc207900705"/>
+      <w:bookmarkStart w:id="3" w:name="_Toc207954611"/>
       <w:r>
         <w:rPr>
           <w:rFonts w:ascii="Arial" w:hAnsi="Arial" w:cs="Arial"/>
@@ -1444,10 +1056,6 @@
     <w:p>
       <w:pPr>
         <w:pStyle w:val="BodyText"/>
-        <w:numPr>
-          <w:ilvl w:val="0"/>
-          <w:numId w:val="14"/>
-        </w:numPr>
         <w:rPr>
           <w:rFonts w:ascii="Arial" w:hAnsi="Arial" w:cs="Arial"/>
           <w:b/>
@@ -1461,144 +1069,6 @@
           <w:bCs/>
         </w:rPr>
         <w:t>Test-Driven Development (TDD)</w:t>
-      </w:r>
-    </w:p>
-    <w:p>
-      <w:pPr>
-        <w:pStyle w:val="BodyText"/>
-        <w:spacing w:after="0" w:line="276" w:lineRule="auto"/>
-        <w:rPr>
-          <w:rFonts w:ascii="Arial" w:hAnsi="Arial" w:cs="Arial"/>
-        </w:rPr>
-      </w:pPr>
-      <w:r>
-        <w:rPr>
-          <w:rFonts w:ascii="Arial" w:hAnsi="Arial" w:cs="Arial"/>
-        </w:rPr>
-        <w:t xml:space="preserve">Before implementing game logic, unit tests were written using </w:t>
-      </w:r>
-      <w:r>
-        <w:rPr>
-          <w:rFonts w:ascii="Arial" w:hAnsi="Arial" w:cs="Arial"/>
-        </w:rPr>
-        <w:t>“</w:t>
-      </w:r>
-      <w:proofErr w:type="spellStart"/>
-      <w:r>
-        <w:rPr>
-          <w:rStyle w:val="VerbatimChar"/>
-          <w:rFonts w:ascii="Arial" w:hAnsi="Arial" w:cs="Arial"/>
-        </w:rPr>
-        <w:t>unittest</w:t>
-      </w:r>
-      <w:proofErr w:type="spellEnd"/>
-      <w:r>
-        <w:rPr>
-          <w:rStyle w:val="VerbatimChar"/>
-          <w:rFonts w:ascii="Arial" w:hAnsi="Arial" w:cs="Arial"/>
-        </w:rPr>
-        <w:t>”</w:t>
-      </w:r>
-      <w:r>
-        <w:rPr>
-          <w:rFonts w:ascii="Arial" w:hAnsi="Arial" w:cs="Arial"/>
-        </w:rPr>
-        <w:t xml:space="preserve"> to cover all major game functionalities, including:</w:t>
-      </w:r>
-    </w:p>
-    <w:p>
-      <w:pPr>
-        <w:pStyle w:val="Compact"/>
-        <w:numPr>
-          <w:ilvl w:val="0"/>
-          <w:numId w:val="11"/>
-        </w:numPr>
-        <w:spacing w:line="276" w:lineRule="auto"/>
-        <w:rPr>
-          <w:rFonts w:ascii="Arial" w:hAnsi="Arial" w:cs="Arial"/>
-        </w:rPr>
-      </w:pPr>
-      <w:r>
-        <w:rPr>
-          <w:rFonts w:ascii="Arial" w:hAnsi="Arial" w:cs="Arial"/>
-        </w:rPr>
-        <w:t>Correct guess handling</w:t>
-      </w:r>
-    </w:p>
-    <w:p>
-      <w:pPr>
-        <w:pStyle w:val="Compact"/>
-        <w:numPr>
-          <w:ilvl w:val="0"/>
-          <w:numId w:val="11"/>
-        </w:numPr>
-        <w:spacing w:line="276" w:lineRule="auto"/>
-        <w:rPr>
-          <w:rFonts w:ascii="Arial" w:hAnsi="Arial" w:cs="Arial"/>
-        </w:rPr>
-      </w:pPr>
-      <w:r>
-        <w:rPr>
-          <w:rFonts w:ascii="Arial" w:hAnsi="Arial" w:cs="Arial"/>
-        </w:rPr>
-        <w:t>Wrong guess handling</w:t>
-      </w:r>
-    </w:p>
-    <w:p>
-      <w:pPr>
-        <w:pStyle w:val="Compact"/>
-        <w:numPr>
-          <w:ilvl w:val="0"/>
-          <w:numId w:val="11"/>
-        </w:numPr>
-        <w:spacing w:line="276" w:lineRule="auto"/>
-        <w:rPr>
-          <w:rFonts w:ascii="Arial" w:hAnsi="Arial" w:cs="Arial"/>
-        </w:rPr>
-      </w:pPr>
-      <w:r>
-        <w:rPr>
-          <w:rFonts w:ascii="Arial" w:hAnsi="Arial" w:cs="Arial"/>
-        </w:rPr>
-        <w:t>Win and lose conditions</w:t>
-      </w:r>
-    </w:p>
-    <w:p>
-      <w:pPr>
-        <w:pStyle w:val="Compact"/>
-        <w:numPr>
-          <w:ilvl w:val="0"/>
-          <w:numId w:val="11"/>
-        </w:numPr>
-        <w:spacing w:line="276" w:lineRule="auto"/>
-        <w:rPr>
-          <w:rFonts w:ascii="Arial" w:hAnsi="Arial" w:cs="Arial"/>
-        </w:rPr>
-      </w:pPr>
-      <w:r>
-        <w:rPr>
-          <w:rFonts w:ascii="Arial" w:hAnsi="Arial" w:cs="Arial"/>
-        </w:rPr>
-        <w:t>Reset functionality</w:t>
-      </w:r>
-    </w:p>
-    <w:p>
-      <w:pPr>
-        <w:pStyle w:val="Compact"/>
-        <w:numPr>
-          <w:ilvl w:val="0"/>
-          <w:numId w:val="11"/>
-        </w:numPr>
-        <w:spacing w:line="276" w:lineRule="auto"/>
-        <w:rPr>
-          <w:rFonts w:ascii="Arial" w:hAnsi="Arial" w:cs="Arial"/>
-        </w:rPr>
-      </w:pPr>
-      <w:r>
-        <w:rPr>
-          <w:rFonts w:ascii="Arial" w:hAnsi="Arial" w:cs="Arial"/>
-        </w:rPr>
-        <w:t>Handling invalid inputs and repeated guesses</w:t>
       </w:r>
     </w:p>
     <w:p>
@@ -1606,16 +1076,32 @@
         <w:pStyle w:val="Compact"/>
         <w:keepNext/>
         <w:spacing w:line="276" w:lineRule="auto"/>
+        <w:rPr>
+          <w:rFonts w:ascii="Arial" w:hAnsi="Arial" w:cs="Arial"/>
+        </w:rPr>
+      </w:pPr>
+      <w:r>
+        <w:rPr>
+          <w:rFonts w:ascii="Arial" w:hAnsi="Arial" w:cs="Arial"/>
+        </w:rPr>
+        <w:t>I used TDD to plan and build the game logic. First, I wrote unit tests for the main features. These tests included checking correct guesses, wrong guesses, win and lose conditions, reset functionality, invalid input handling, and repeated guesses. Writing tests first helped me catch mistakes early and made coding more reliable.</w:t>
+      </w:r>
+    </w:p>
+    <w:p>
+      <w:pPr>
+        <w:pStyle w:val="Compact"/>
+        <w:keepNext/>
+        <w:spacing w:line="276" w:lineRule="auto"/>
+        <w:jc w:val="center"/>
       </w:pPr>
       <w:r>
         <w:rPr>
           <w:rFonts w:ascii="Arial" w:hAnsi="Arial" w:cs="Arial"/>
           <w:noProof/>
         </w:rPr>
-        <w:lastRenderedPageBreak/>
         <w:drawing>
-          <wp:inline distT="0" distB="0" distL="0" distR="0" wp14:anchorId="30FFF4E7" wp14:editId="1514201C">
-            <wp:extent cx="5943600" cy="2386965"/>
+          <wp:inline distT="0" distB="0" distL="0" distR="0" wp14:anchorId="30FFF4E7" wp14:editId="7202656A">
+            <wp:extent cx="4586400" cy="2138400"/>
             <wp:effectExtent l="0" t="0" r="0" b="0"/>
             <wp:docPr id="147355777" name="Picture 1" descr="A computer screen shot of a program&#10;&#10;AI-generated content may be incorrect."/>
             <wp:cNvGraphicFramePr>
@@ -1629,7 +1115,7 @@
                     <pic:cNvPicPr/>
                   </pic:nvPicPr>
                   <pic:blipFill>
-                    <a:blip r:embed="rId7">
+                    <a:blip r:embed="rId7" cstate="print">
                       <a:extLst>
                         <a:ext uri="{28A0092B-C50C-407E-A947-70E740481C1C}">
                           <a14:useLocalDpi xmlns:a14="http://schemas.microsoft.com/office/drawing/2010/main" val="0"/>
@@ -1643,7 +1129,7 @@
                   <pic:spPr>
                     <a:xfrm>
                       <a:off x="0" y="0"/>
-                      <a:ext cx="5943600" cy="2386965"/>
+                      <a:ext cx="4586400" cy="2138400"/>
                     </a:xfrm>
                     <a:prstGeom prst="rect">
                       <a:avLst/>
@@ -1665,7 +1151,7 @@
         </w:rPr>
       </w:pPr>
       <w:bookmarkStart w:id="4" w:name="_Toc207450728"/>
-      <w:bookmarkStart w:id="5" w:name="_Toc207450840"/>
+      <w:bookmarkStart w:id="5" w:name="_Toc207954616"/>
       <w:r>
         <w:rPr>
           <w:rFonts w:ascii="Arial" w:hAnsi="Arial" w:cs="Arial"/>
@@ -1714,11 +1200,6 @@
     </w:p>
     <w:p>
       <w:pPr>
-        <w:pStyle w:val="BodyText"/>
-        <w:numPr>
-          <w:ilvl w:val="0"/>
-          <w:numId w:val="14"/>
-        </w:numPr>
         <w:rPr>
           <w:rFonts w:ascii="Arial" w:hAnsi="Arial" w:cs="Arial"/>
           <w:b/>
@@ -1731,92 +1212,26 @@
           <w:b/>
           <w:bCs/>
         </w:rPr>
+        <w:br w:type="page"/>
+      </w:r>
+    </w:p>
+    <w:p>
+      <w:pPr>
+        <w:pStyle w:val="BodyText"/>
+        <w:rPr>
+          <w:rFonts w:ascii="Arial" w:hAnsi="Arial" w:cs="Arial"/>
+          <w:b/>
+          <w:bCs/>
+        </w:rPr>
+      </w:pPr>
+      <w:r>
+        <w:rPr>
+          <w:rFonts w:ascii="Arial" w:hAnsi="Arial" w:cs="Arial"/>
+          <w:b/>
+          <w:bCs/>
+        </w:rPr>
+        <w:lastRenderedPageBreak/>
         <w:t>Game Logic Implementation</w:t>
-      </w:r>
-    </w:p>
-    <w:p>
-      <w:pPr>
-        <w:pStyle w:val="BodyText"/>
-        <w:spacing w:after="0" w:line="276" w:lineRule="auto"/>
-        <w:rPr>
-          <w:rFonts w:ascii="Arial" w:hAnsi="Arial" w:cs="Arial"/>
-        </w:rPr>
-      </w:pPr>
-      <w:r>
-        <w:rPr>
-          <w:rFonts w:ascii="Arial" w:hAnsi="Arial" w:cs="Arial"/>
-        </w:rPr>
-        <w:t xml:space="preserve">The core game logic is implemented in </w:t>
-      </w:r>
-      <w:r>
-        <w:rPr>
-          <w:rStyle w:val="VerbatimChar"/>
-          <w:rFonts w:ascii="Arial" w:hAnsi="Arial" w:cs="Arial"/>
-        </w:rPr>
-        <w:t>hlogic.py</w:t>
-      </w:r>
-      <w:r>
-        <w:rPr>
-          <w:rFonts w:ascii="Arial" w:hAnsi="Arial" w:cs="Arial"/>
-        </w:rPr>
-        <w:t>:</w:t>
-      </w:r>
-    </w:p>
-    <w:p>
-      <w:pPr>
-        <w:pStyle w:val="Compact"/>
-        <w:numPr>
-          <w:ilvl w:val="1"/>
-          <w:numId w:val="12"/>
-        </w:numPr>
-        <w:spacing w:line="276" w:lineRule="auto"/>
-        <w:rPr>
-          <w:rFonts w:ascii="Arial" w:hAnsi="Arial" w:cs="Arial"/>
-        </w:rPr>
-      </w:pPr>
-      <w:r>
-        <w:rPr>
-          <w:rFonts w:ascii="Arial" w:hAnsi="Arial" w:cs="Arial"/>
-        </w:rPr>
-        <w:t>Basic level: randomly selects words from a dictionary file.</w:t>
-      </w:r>
-    </w:p>
-    <w:p>
-      <w:pPr>
-        <w:pStyle w:val="Compact"/>
-        <w:numPr>
-          <w:ilvl w:val="1"/>
-          <w:numId w:val="12"/>
-        </w:numPr>
-        <w:spacing w:line="276" w:lineRule="auto"/>
-        <w:rPr>
-          <w:rFonts w:ascii="Arial" w:hAnsi="Arial" w:cs="Arial"/>
-        </w:rPr>
-      </w:pPr>
-      <w:r>
-        <w:rPr>
-          <w:rFonts w:ascii="Arial" w:hAnsi="Arial" w:cs="Arial"/>
-        </w:rPr>
-        <w:t>Intermediate level: generates random phrases from the NLTK Brown corpus.</w:t>
-      </w:r>
-    </w:p>
-    <w:p>
-      <w:pPr>
-        <w:pStyle w:val="Compact"/>
-        <w:numPr>
-          <w:ilvl w:val="1"/>
-          <w:numId w:val="12"/>
-        </w:numPr>
-        <w:spacing w:line="276" w:lineRule="auto"/>
-        <w:rPr>
-          <w:rFonts w:ascii="Arial" w:hAnsi="Arial" w:cs="Arial"/>
-        </w:rPr>
-      </w:pPr>
-      <w:r>
-        <w:rPr>
-          <w:rFonts w:ascii="Arial" w:hAnsi="Arial" w:cs="Arial"/>
-        </w:rPr>
-        <w:t>Tracks score, remaining tries, guessed letters, and handles game-over conditions.</w:t>
       </w:r>
     </w:p>
     <w:p>
@@ -1824,6 +1239,35 @@
         <w:pStyle w:val="Compact"/>
         <w:keepNext/>
         <w:spacing w:line="276" w:lineRule="auto"/>
+        <w:rPr>
+          <w:rFonts w:ascii="Arial" w:hAnsi="Arial" w:cs="Arial"/>
+        </w:rPr>
+      </w:pPr>
+      <w:r>
+        <w:rPr>
+          <w:rFonts w:ascii="Arial" w:hAnsi="Arial" w:cs="Arial"/>
+        </w:rPr>
+        <w:t>The game logic is in hlogic.py. In Basic level, the program randomly selects a word from a dictionary file</w:t>
+      </w:r>
+      <w:r>
+        <w:rPr>
+          <w:rFonts w:ascii="Arial" w:hAnsi="Arial" w:cs="Arial"/>
+        </w:rPr>
+        <w:t xml:space="preserve"> while in </w:t>
+      </w:r>
+      <w:r>
+        <w:rPr>
+          <w:rFonts w:ascii="Arial" w:hAnsi="Arial" w:cs="Arial"/>
+        </w:rPr>
+        <w:t>Intermediate level, it generates a random phrase from the NLTK Brown corpus. The logic keeps track of the player’s score, remaining tries, guessed letters, and game-over conditions.</w:t>
+      </w:r>
+    </w:p>
+    <w:p>
+      <w:pPr>
+        <w:pStyle w:val="Compact"/>
+        <w:keepNext/>
+        <w:spacing w:line="276" w:lineRule="auto"/>
+        <w:jc w:val="center"/>
       </w:pPr>
       <w:r>
         <w:rPr>
@@ -1831,8 +1275,8 @@
           <w:noProof/>
         </w:rPr>
         <w:drawing>
-          <wp:inline distT="0" distB="0" distL="0" distR="0" wp14:anchorId="2D882E74" wp14:editId="167DC6FE">
-            <wp:extent cx="5829300" cy="2609215"/>
+          <wp:inline distT="0" distB="0" distL="0" distR="0" wp14:anchorId="2D882E74" wp14:editId="66EF97B9">
+            <wp:extent cx="4133850" cy="2000250"/>
             <wp:effectExtent l="0" t="0" r="0" b="0"/>
             <wp:docPr id="326526188" name="Picture 2" descr="A screen shot of a computer&#10;&#10;AI-generated content may be incorrect."/>
             <wp:cNvGraphicFramePr>
@@ -1860,7 +1304,7 @@
                   <pic:spPr>
                     <a:xfrm>
                       <a:off x="0" y="0"/>
-                      <a:ext cx="5891136" cy="2636893"/>
+                      <a:ext cx="4177722" cy="2021478"/>
                     </a:xfrm>
                     <a:prstGeom prst="rect">
                       <a:avLst/>
@@ -1882,7 +1326,7 @@
         </w:rPr>
       </w:pPr>
       <w:bookmarkStart w:id="6" w:name="_Toc207450729"/>
-      <w:bookmarkStart w:id="7" w:name="_Toc207450841"/>
+      <w:bookmarkStart w:id="7" w:name="_Toc207954617"/>
       <w:r>
         <w:rPr>
           <w:rFonts w:ascii="Arial" w:hAnsi="Arial" w:cs="Arial"/>
@@ -1932,10 +1376,6 @@
     <w:p>
       <w:pPr>
         <w:pStyle w:val="BodyText"/>
-        <w:numPr>
-          <w:ilvl w:val="0"/>
-          <w:numId w:val="14"/>
-        </w:numPr>
         <w:rPr>
           <w:rFonts w:ascii="Arial" w:hAnsi="Arial" w:cs="Arial"/>
           <w:b/>
@@ -1949,149 +1389,6 @@
           <w:bCs/>
         </w:rPr>
         <w:t>GUI Implementation</w:t>
-      </w:r>
-    </w:p>
-    <w:p>
-      <w:pPr>
-        <w:pStyle w:val="BodyText"/>
-        <w:spacing w:after="0" w:line="276" w:lineRule="auto"/>
-        <w:rPr>
-          <w:rFonts w:ascii="Arial" w:hAnsi="Arial" w:cs="Arial"/>
-        </w:rPr>
-      </w:pPr>
-      <w:r>
-        <w:rPr>
-          <w:rFonts w:ascii="Arial" w:hAnsi="Arial" w:cs="Arial"/>
-        </w:rPr>
-        <w:t xml:space="preserve">The GUI is implemented using Tkinter in </w:t>
-      </w:r>
-      <w:r>
-        <w:rPr>
-          <w:rStyle w:val="VerbatimChar"/>
-          <w:rFonts w:ascii="Arial" w:hAnsi="Arial" w:cs="Arial"/>
-        </w:rPr>
-        <w:t>hgui.py</w:t>
-      </w:r>
-      <w:r>
-        <w:rPr>
-          <w:rFonts w:ascii="Arial" w:hAnsi="Arial" w:cs="Arial"/>
-        </w:rPr>
-        <w:t>:</w:t>
-      </w:r>
-    </w:p>
-    <w:p>
-      <w:pPr>
-        <w:pStyle w:val="Compact"/>
-        <w:numPr>
-          <w:ilvl w:val="1"/>
-          <w:numId w:val="13"/>
-        </w:numPr>
-        <w:spacing w:line="276" w:lineRule="auto"/>
-        <w:rPr>
-          <w:rFonts w:ascii="Arial" w:hAnsi="Arial" w:cs="Arial"/>
-        </w:rPr>
-      </w:pPr>
-      <w:r>
-        <w:rPr>
-          <w:rFonts w:ascii="Arial" w:hAnsi="Arial" w:cs="Arial"/>
-        </w:rPr>
-        <w:t>Level selection menu.</w:t>
-      </w:r>
-    </w:p>
-    <w:p>
-      <w:pPr>
-        <w:pStyle w:val="Compact"/>
-        <w:numPr>
-          <w:ilvl w:val="1"/>
-          <w:numId w:val="13"/>
-        </w:numPr>
-        <w:spacing w:line="276" w:lineRule="auto"/>
-        <w:rPr>
-          <w:rFonts w:ascii="Arial" w:hAnsi="Arial" w:cs="Arial"/>
-        </w:rPr>
-      </w:pPr>
-      <w:r>
-        <w:rPr>
-          <w:rFonts w:ascii="Arial" w:hAnsi="Arial" w:cs="Arial"/>
-        </w:rPr>
-        <w:t>Timer display with auto-decrement.</w:t>
-      </w:r>
-    </w:p>
-    <w:p>
-      <w:pPr>
-        <w:pStyle w:val="Compact"/>
-        <w:numPr>
-          <w:ilvl w:val="1"/>
-          <w:numId w:val="13"/>
-        </w:numPr>
-        <w:spacing w:line="276" w:lineRule="auto"/>
-        <w:rPr>
-          <w:rFonts w:ascii="Arial" w:hAnsi="Arial" w:cs="Arial"/>
-        </w:rPr>
-      </w:pPr>
-      <w:r>
-        <w:rPr>
-          <w:rFonts w:ascii="Arial" w:hAnsi="Arial" w:cs="Arial"/>
-        </w:rPr>
-        <w:t>Tries and score display.</w:t>
-      </w:r>
-    </w:p>
-    <w:p>
-      <w:pPr>
-        <w:pStyle w:val="Compact"/>
-        <w:numPr>
-          <w:ilvl w:val="1"/>
-          <w:numId w:val="13"/>
-        </w:numPr>
-        <w:spacing w:line="276" w:lineRule="auto"/>
-        <w:rPr>
-          <w:rFonts w:ascii="Arial" w:hAnsi="Arial" w:cs="Arial"/>
-        </w:rPr>
-      </w:pPr>
-      <w:r>
-        <w:rPr>
-          <w:rFonts w:ascii="Arial" w:hAnsi="Arial" w:cs="Arial"/>
-        </w:rPr>
-        <w:lastRenderedPageBreak/>
-        <w:t>Hangman image panel that updates with wrong guesses.</w:t>
-      </w:r>
-    </w:p>
-    <w:p>
-      <w:pPr>
-        <w:pStyle w:val="Compact"/>
-        <w:numPr>
-          <w:ilvl w:val="1"/>
-          <w:numId w:val="13"/>
-        </w:numPr>
-        <w:spacing w:line="276" w:lineRule="auto"/>
-        <w:rPr>
-          <w:rFonts w:ascii="Arial" w:hAnsi="Arial" w:cs="Arial"/>
-        </w:rPr>
-      </w:pPr>
-      <w:r>
-        <w:rPr>
-          <w:rFonts w:ascii="Arial" w:hAnsi="Arial" w:cs="Arial"/>
-        </w:rPr>
-        <w:t>Alphabet buttons for user input, as well as keyboard input support.</w:t>
-      </w:r>
-    </w:p>
-    <w:p>
-      <w:pPr>
-        <w:pStyle w:val="Compact"/>
-        <w:numPr>
-          <w:ilvl w:val="1"/>
-          <w:numId w:val="13"/>
-        </w:numPr>
-        <w:spacing w:line="276" w:lineRule="auto"/>
-        <w:rPr>
-          <w:rFonts w:ascii="Arial" w:hAnsi="Arial" w:cs="Arial"/>
-        </w:rPr>
-      </w:pPr>
-      <w:r>
-        <w:rPr>
-          <w:rFonts w:ascii="Arial" w:hAnsi="Arial" w:cs="Arial"/>
-        </w:rPr>
-        <w:t>New game functionality upon game over.</w:t>
       </w:r>
     </w:p>
     <w:p>
@@ -2099,6 +1396,35 @@
         <w:pStyle w:val="Compact"/>
         <w:keepNext/>
         <w:spacing w:line="276" w:lineRule="auto"/>
+        <w:rPr>
+          <w:rFonts w:ascii="Arial" w:hAnsi="Arial" w:cs="Arial"/>
+        </w:rPr>
+      </w:pPr>
+      <w:r>
+        <w:rPr>
+          <w:rFonts w:ascii="Arial" w:hAnsi="Arial" w:cs="Arial"/>
+        </w:rPr>
+        <w:t>The GUI is built with Tkinter in hgui.py. It has a level selection menu, timer display, tries and score labels, hangman images, and buttons for each letter. Players can also use the keyboard to make guesses. After the game ends, a “New Game” button lets players</w:t>
+      </w:r>
+      <w:r>
+        <w:rPr>
+          <w:rFonts w:ascii="Arial" w:hAnsi="Arial" w:cs="Arial"/>
+        </w:rPr>
+        <w:t xml:space="preserve"> </w:t>
+      </w:r>
+      <w:r>
+        <w:rPr>
+          <w:rFonts w:ascii="Arial" w:hAnsi="Arial" w:cs="Arial"/>
+        </w:rPr>
+        <w:t>restart and select a new level.</w:t>
+      </w:r>
+    </w:p>
+    <w:p>
+      <w:pPr>
+        <w:pStyle w:val="Compact"/>
+        <w:keepNext/>
+        <w:spacing w:line="276" w:lineRule="auto"/>
+        <w:jc w:val="center"/>
       </w:pPr>
       <w:r>
         <w:rPr>
@@ -2106,8 +1432,8 @@
           <w:noProof/>
         </w:rPr>
         <w:drawing>
-          <wp:inline distT="0" distB="0" distL="0" distR="0" wp14:anchorId="61DCCD42" wp14:editId="48435CBB">
-            <wp:extent cx="5816600" cy="3556000"/>
+          <wp:inline distT="0" distB="0" distL="0" distR="0" wp14:anchorId="61DCCD42" wp14:editId="6DB03A9D">
+            <wp:extent cx="4000500" cy="2857500"/>
             <wp:effectExtent l="0" t="0" r="0" b="0"/>
             <wp:docPr id="478985425" name="Picture 3" descr="A screenshot of a computer&#10;&#10;AI-generated content may be incorrect."/>
             <wp:cNvGraphicFramePr>
@@ -2135,7 +1461,7 @@
                   <pic:spPr>
                     <a:xfrm>
                       <a:off x="0" y="0"/>
-                      <a:ext cx="5816924" cy="3556198"/>
+                      <a:ext cx="4013236" cy="2866597"/>
                     </a:xfrm>
                     <a:prstGeom prst="rect">
                       <a:avLst/>
@@ -2157,7 +1483,7 @@
         </w:rPr>
       </w:pPr>
       <w:bookmarkStart w:id="8" w:name="_Toc207450730"/>
-      <w:bookmarkStart w:id="9" w:name="_Toc207450842"/>
+      <w:bookmarkStart w:id="9" w:name="_Toc207954618"/>
       <w:r>
         <w:rPr>
           <w:rFonts w:ascii="Arial" w:hAnsi="Arial" w:cs="Arial"/>
@@ -2206,71 +1532,50 @@
     </w:p>
     <w:p>
       <w:pPr>
-        <w:pStyle w:val="BodyText"/>
-        <w:numPr>
-          <w:ilvl w:val="0"/>
-          <w:numId w:val="14"/>
-        </w:numPr>
-        <w:rPr>
-          <w:rFonts w:ascii="Arial" w:hAnsi="Arial" w:cs="Arial"/>
-        </w:rPr>
-      </w:pPr>
-      <w:r>
         <w:rPr>
           <w:rFonts w:ascii="Arial" w:hAnsi="Arial" w:cs="Arial"/>
           <w:b/>
           <w:bCs/>
         </w:rPr>
+      </w:pPr>
+      <w:r>
+        <w:rPr>
+          <w:rFonts w:ascii="Arial" w:hAnsi="Arial" w:cs="Arial"/>
+          <w:b/>
+          <w:bCs/>
+        </w:rPr>
+        <w:br w:type="page"/>
+      </w:r>
+    </w:p>
+    <w:p>
+      <w:pPr>
+        <w:pStyle w:val="BodyText"/>
+        <w:rPr>
+          <w:rFonts w:ascii="Arial" w:hAnsi="Arial" w:cs="Arial"/>
+        </w:rPr>
+      </w:pPr>
+      <w:r>
+        <w:rPr>
+          <w:rFonts w:ascii="Arial" w:hAnsi="Arial" w:cs="Arial"/>
+          <w:b/>
+          <w:bCs/>
+        </w:rPr>
+        <w:lastRenderedPageBreak/>
         <w:t>Integration</w:t>
       </w:r>
     </w:p>
     <w:p>
       <w:pPr>
-        <w:pStyle w:val="Compact"/>
-        <w:numPr>
-          <w:ilvl w:val="0"/>
-          <w:numId w:val="8"/>
-        </w:numPr>
-        <w:rPr>
-          <w:rFonts w:ascii="Arial" w:hAnsi="Arial" w:cs="Arial"/>
-        </w:rPr>
-      </w:pPr>
-      <w:r>
-        <w:rPr>
-          <w:rFonts w:ascii="Arial" w:hAnsi="Arial" w:cs="Arial"/>
-        </w:rPr>
-        <w:t>The main program (</w:t>
-      </w:r>
-      <w:r>
-        <w:rPr>
-          <w:rStyle w:val="VerbatimChar"/>
-          <w:rFonts w:ascii="Arial" w:hAnsi="Arial" w:cs="Arial"/>
-        </w:rPr>
-        <w:t>main.py</w:t>
-      </w:r>
-      <w:r>
-        <w:rPr>
-          <w:rFonts w:ascii="Arial" w:hAnsi="Arial" w:cs="Arial"/>
-        </w:rPr>
-        <w:t>) initializes the Tkinter root window and starts the Hangman GUI.</w:t>
-      </w:r>
-    </w:p>
-    <w:p>
-      <w:pPr>
-        <w:pStyle w:val="Compact"/>
-        <w:numPr>
-          <w:ilvl w:val="0"/>
-          <w:numId w:val="8"/>
-        </w:numPr>
-        <w:rPr>
-          <w:rFonts w:ascii="Arial" w:hAnsi="Arial" w:cs="Arial"/>
-        </w:rPr>
-      </w:pPr>
-      <w:r>
-        <w:rPr>
-          <w:rFonts w:ascii="Arial" w:hAnsi="Arial" w:cs="Arial"/>
-        </w:rPr>
-        <w:t>Automated tests ensure all features work correctly before integration.</w:t>
+        <w:pStyle w:val="BodyText"/>
+        <w:rPr>
+          <w:rFonts w:ascii="Arial" w:hAnsi="Arial" w:cs="Arial"/>
+        </w:rPr>
+      </w:pPr>
+      <w:r>
+        <w:rPr>
+          <w:rFonts w:ascii="Arial" w:hAnsi="Arial" w:cs="Arial"/>
+        </w:rPr>
+        <w:t>The main.py file starts the program by initializing the Tkinter window and launching the GUI. The unit tests ensure that all logic works correctly before connecting it to the interface. Screenshots of tests and gameplay show that all features meet the requirements.</w:t>
       </w:r>
     </w:p>
     <w:p>
@@ -2283,7 +1588,6 @@
           <w:rFonts w:ascii="Arial" w:hAnsi="Arial" w:cs="Arial"/>
           <w:noProof/>
         </w:rPr>
-        <w:lastRenderedPageBreak/>
         <w:drawing>
           <wp:inline distT="0" distB="0" distL="0" distR="0" wp14:anchorId="2CDB3ECE" wp14:editId="4A822FB7">
             <wp:extent cx="5658141" cy="4997707"/>
@@ -2336,7 +1640,7 @@
         </w:rPr>
       </w:pPr>
       <w:bookmarkStart w:id="10" w:name="_Toc207450731"/>
-      <w:bookmarkStart w:id="11" w:name="_Toc207450843"/>
+      <w:bookmarkStart w:id="11" w:name="_Toc207954619"/>
       <w:r>
         <w:rPr>
           <w:rFonts w:ascii="Arial" w:hAnsi="Arial" w:cs="Arial"/>
@@ -2385,22 +1689,40 @@
     </w:p>
     <w:p>
       <w:pPr>
+        <w:rPr>
+          <w:rFonts w:ascii="Arial" w:eastAsiaTheme="majorEastAsia" w:hAnsi="Arial" w:cs="Arial"/>
+          <w:color w:val="0F4761" w:themeColor="accent1" w:themeShade="BF"/>
+          <w:sz w:val="40"/>
+          <w:szCs w:val="40"/>
+        </w:rPr>
+      </w:pPr>
+      <w:r>
+        <w:rPr>
+          <w:rFonts w:ascii="Arial" w:hAnsi="Arial" w:cs="Arial"/>
+        </w:rPr>
+        <w:br w:type="page"/>
+      </w:r>
+    </w:p>
+    <w:p>
+      <w:pPr>
         <w:pStyle w:val="Heading1"/>
         <w:rPr>
           <w:rFonts w:ascii="Arial" w:hAnsi="Arial" w:cs="Arial"/>
         </w:rPr>
       </w:pPr>
-      <w:bookmarkStart w:id="12" w:name="_Toc207900706"/>
-      <w:r>
-        <w:rPr>
-          <w:rFonts w:ascii="Arial" w:hAnsi="Arial" w:cs="Arial"/>
-        </w:rPr>
+      <w:bookmarkStart w:id="12" w:name="_Toc207954612"/>
+      <w:r>
+        <w:rPr>
+          <w:rFonts w:ascii="Arial" w:hAnsi="Arial" w:cs="Arial"/>
+        </w:rPr>
+        <w:lastRenderedPageBreak/>
         <w:t>Conclusion</w:t>
       </w:r>
       <w:bookmarkEnd w:id="12"/>
     </w:p>
     <w:p>
       <w:pPr>
+        <w:pStyle w:val="BodyText"/>
         <w:jc w:val="both"/>
         <w:rPr>
           <w:rFonts w:ascii="Arial" w:hAnsi="Arial" w:cs="Arial"/>
@@ -2410,26 +1732,58 @@
         <w:rPr>
           <w:rFonts w:ascii="Arial" w:hAnsi="Arial" w:cs="Arial"/>
         </w:rPr>
-        <w:t xml:space="preserve">TDD minimizes problems and guarantees robustness during feature development. It is easier to test and maintain when logic and GUI are kept apart. Simple yet effective tools for creating instructional games are offered by Python's </w:t>
-      </w:r>
-      <w:proofErr w:type="spellStart"/>
-      <w:r>
-        <w:rPr>
-          <w:rFonts w:ascii="Arial" w:hAnsi="Arial" w:cs="Arial"/>
-        </w:rPr>
-        <w:t>Tkinter</w:t>
-      </w:r>
-      <w:proofErr w:type="spellEnd"/>
-      <w:r>
-        <w:rPr>
-          <w:rFonts w:ascii="Arial" w:hAnsi="Arial" w:cs="Arial"/>
-        </w:rPr>
-        <w:t xml:space="preserve"> and NLTK libraries.</w:t>
+        <w:t>This Hangman project helped me understand how to build a program using Test-Driven Development. Writing tests first made it easier to find problems in the game logic. I could handle repeated guesses, invalid inputs, and running out of time without breaking the game.</w:t>
       </w:r>
     </w:p>
     <w:p>
       <w:pPr>
         <w:pStyle w:val="BodyText"/>
+        <w:jc w:val="both"/>
+        <w:rPr>
+          <w:rFonts w:ascii="Arial" w:hAnsi="Arial" w:cs="Arial"/>
+        </w:rPr>
+      </w:pPr>
+      <w:r>
+        <w:rPr>
+          <w:rFonts w:ascii="Arial" w:hAnsi="Arial" w:cs="Arial"/>
+        </w:rPr>
+        <w:t>Separating the logic from the GUI made the code cleaner. I could test the main game without worrying about buttons or the timer. It also makes it easier to add new levels or input methods later.</w:t>
+      </w:r>
+    </w:p>
+    <w:p>
+      <w:pPr>
+        <w:pStyle w:val="BodyText"/>
+        <w:jc w:val="both"/>
+        <w:rPr>
+          <w:rFonts w:ascii="Arial" w:hAnsi="Arial" w:cs="Arial"/>
+        </w:rPr>
+      </w:pPr>
+      <w:r>
+        <w:rPr>
+          <w:rFonts w:ascii="Arial" w:hAnsi="Arial" w:cs="Arial"/>
+        </w:rPr>
+        <w:t>Working with the timer and keypress input was challenging. I had to make sure the game state and display updated correctly. This helped me learn more about event-driven programming in Tkinter.</w:t>
+      </w:r>
+    </w:p>
+    <w:p>
+      <w:pPr>
+        <w:pStyle w:val="BodyText"/>
+        <w:jc w:val="both"/>
+        <w:rPr>
+          <w:rFonts w:ascii="Arial" w:hAnsi="Arial" w:cs="Arial"/>
+        </w:rPr>
+      </w:pPr>
+      <w:r>
+        <w:rPr>
+          <w:rFonts w:ascii="Arial" w:hAnsi="Arial" w:cs="Arial"/>
+        </w:rPr>
+        <w:t>Overall, this project taught me good programming habits. Using Git, writing tests, and keeping code organized made development smoother. Python, Tkinter, NLTK, and unittest were enough to build a working and maintainable game.</w:t>
+      </w:r>
+    </w:p>
+    <w:p>
+      <w:pPr>
+        <w:pStyle w:val="BodyText"/>
+        <w:jc w:val="both"/>
         <w:rPr>
           <w:rFonts w:ascii="Arial" w:hAnsi="Arial" w:cs="Arial"/>
           <w:b/>
@@ -2569,7 +1923,7 @@
       <w:lvlText w:val=""/>
       <w:lvlJc w:val="left"/>
       <w:pPr>
-        <w:ind w:left="720" w:hanging="360"/>
+        <w:ind w:left="360" w:hanging="360"/>
       </w:pPr>
       <w:rPr>
         <w:rFonts w:ascii="Symbol" w:hAnsi="Symbol" w:cs="Symbol" w:hint="default"/>
@@ -2580,7 +1934,7 @@
       <w:lvlText w:val="o"/>
       <w:lvlJc w:val="left"/>
       <w:pPr>
-        <w:ind w:left="1440" w:hanging="360"/>
+        <w:ind w:left="1080" w:hanging="360"/>
       </w:pPr>
       <w:rPr>
         <w:rFonts w:ascii="Courier New" w:hAnsi="Courier New" w:cs="Courier New" w:hint="default"/>
@@ -2591,7 +1945,7 @@
       <w:lvlText w:val=""/>
       <w:lvlJc w:val="left"/>
       <w:pPr>
-        <w:ind w:left="2160" w:hanging="360"/>
+        <w:ind w:left="1800" w:hanging="360"/>
       </w:pPr>
       <w:rPr>
         <w:rFonts w:ascii="Wingdings" w:hAnsi="Wingdings" w:cs="Wingdings" w:hint="default"/>
@@ -2602,7 +1956,7 @@
       <w:lvlText w:val=""/>
       <w:lvlJc w:val="left"/>
       <w:pPr>
-        <w:ind w:left="2880" w:hanging="360"/>
+        <w:ind w:left="2520" w:hanging="360"/>
       </w:pPr>
       <w:rPr>
         <w:rFonts w:ascii="Symbol" w:hAnsi="Symbol" w:cs="Symbol" w:hint="default"/>
@@ -2613,7 +1967,7 @@
       <w:lvlText w:val="o"/>
       <w:lvlJc w:val="left"/>
       <w:pPr>
-        <w:ind w:left="3600" w:hanging="360"/>
+        <w:ind w:left="3240" w:hanging="360"/>
       </w:pPr>
       <w:rPr>
         <w:rFonts w:ascii="Courier New" w:hAnsi="Courier New" w:cs="Courier New" w:hint="default"/>
@@ -2624,7 +1978,7 @@
       <w:lvlText w:val=""/>
       <w:lvlJc w:val="left"/>
       <w:pPr>
-        <w:ind w:left="4320" w:hanging="360"/>
+        <w:ind w:left="3960" w:hanging="360"/>
       </w:pPr>
       <w:rPr>
         <w:rFonts w:ascii="Wingdings" w:hAnsi="Wingdings" w:cs="Wingdings" w:hint="default"/>
@@ -2635,7 +1989,7 @@
       <w:lvlText w:val=""/>
       <w:lvlJc w:val="left"/>
       <w:pPr>
-        <w:ind w:left="5040" w:hanging="360"/>
+        <w:ind w:left="4680" w:hanging="360"/>
       </w:pPr>
       <w:rPr>
         <w:rFonts w:ascii="Symbol" w:hAnsi="Symbol" w:cs="Symbol" w:hint="default"/>
@@ -2646,7 +2000,7 @@
       <w:lvlText w:val="o"/>
       <w:lvlJc w:val="left"/>
       <w:pPr>
-        <w:ind w:left="5760" w:hanging="360"/>
+        <w:ind w:left="5400" w:hanging="360"/>
       </w:pPr>
       <w:rPr>
         <w:rFonts w:ascii="Courier New" w:hAnsi="Courier New" w:cs="Courier New" w:hint="default"/>
@@ -2657,7 +2011,7 @@
       <w:lvlText w:val=""/>
       <w:lvlJc w:val="left"/>
       <w:pPr>
-        <w:ind w:left="6480" w:hanging="360"/>
+        <w:ind w:left="6120" w:hanging="360"/>
       </w:pPr>
       <w:rPr>
         <w:rFonts w:ascii="Wingdings" w:hAnsi="Wingdings" w:cs="Wingdings" w:hint="default"/>
@@ -3592,7 +2946,6 @@
   <w:style w:type="character" w:default="1" w:styleId="DefaultParagraphFont">
     <w:name w:val="Default Paragraph Font"/>
     <w:uiPriority w:val="1"/>
-    <w:semiHidden/>
     <w:unhideWhenUsed/>
   </w:style>
   <w:style w:type="table" w:default="1" w:styleId="TableNormal">

</xml_diff>

<commit_message>
final updates to the Report
</commit_message>
<xml_diff>
--- a/Report.docx
+++ b/Report.docx
@@ -1017,7 +1017,35 @@
         <w:rPr>
           <w:rFonts w:ascii="Arial" w:hAnsi="Arial" w:cs="Arial"/>
         </w:rPr>
-        <w:t>This project is a Hangman game with two difficulty levels: Basic and Intermediate. In the game, the player has to guess letters to find the hidden word or phrase. The player has 15 seconds to make each guess. If the time runs out, one life is lost. Wrong guesses also cost lives, and correct guesses give points. When the player loses all lives, the correct word is shown. If the player guesses the word correctly, they are congratulated.</w:t>
+        <w:t xml:space="preserve">This project is a Hangman game with two difficulty levels: Basic and Intermediate. In the game, the player </w:t>
+      </w:r>
+      <w:proofErr w:type="gramStart"/>
+      <w:r>
+        <w:rPr>
+          <w:rFonts w:ascii="Arial" w:hAnsi="Arial" w:cs="Arial"/>
+        </w:rPr>
+        <w:t>has to</w:t>
+      </w:r>
+      <w:proofErr w:type="gramEnd"/>
+      <w:r>
+        <w:rPr>
+          <w:rFonts w:ascii="Arial" w:hAnsi="Arial" w:cs="Arial"/>
+        </w:rPr>
+        <w:t xml:space="preserve"> guess letters to find the hidden word or phrase. The player has 15 seconds to make each guess. If the time runs out, one life is lost. Wrong guesses also cost lives, and correct guesses give points. When the player loses all </w:t>
+      </w:r>
+      <w:proofErr w:type="gramStart"/>
+      <w:r>
+        <w:rPr>
+          <w:rFonts w:ascii="Arial" w:hAnsi="Arial" w:cs="Arial"/>
+        </w:rPr>
+        <w:t>lives</w:t>
+      </w:r>
+      <w:proofErr w:type="gramEnd"/>
+      <w:r>
+        <w:rPr>
+          <w:rFonts w:ascii="Arial" w:hAnsi="Arial" w:cs="Arial"/>
+        </w:rPr>
+        <w:t>, the correct word is shown. If the player guesses the word correctly, they are congratulated.</w:t>
       </w:r>
     </w:p>
     <w:p>
@@ -1033,7 +1061,35 @@
         <w:rPr>
           <w:rFonts w:ascii="Arial" w:hAnsi="Arial" w:cs="Arial"/>
         </w:rPr>
-        <w:t>I chose Python for this project because it is simple and easy to understand. It also has helpful libraries, like NLTK for text processing and Tkinter for building the GUI. The game logic is tested using Python’s built-in unittest framework. This helps make sure the game works correctly and avoids breaking things when adding new features.</w:t>
+        <w:t xml:space="preserve">I chose Python for this project because it is simple and easy to understand. It also has helpful libraries, like NLTK for text processing and </w:t>
+      </w:r>
+      <w:proofErr w:type="spellStart"/>
+      <w:r>
+        <w:rPr>
+          <w:rFonts w:ascii="Arial" w:hAnsi="Arial" w:cs="Arial"/>
+        </w:rPr>
+        <w:t>Tkinter</w:t>
+      </w:r>
+      <w:proofErr w:type="spellEnd"/>
+      <w:r>
+        <w:rPr>
+          <w:rFonts w:ascii="Arial" w:hAnsi="Arial" w:cs="Arial"/>
+        </w:rPr>
+        <w:t xml:space="preserve"> for building the GUI. The game logic is tested using Python’s built-in </w:t>
+      </w:r>
+      <w:proofErr w:type="spellStart"/>
+      <w:r>
+        <w:rPr>
+          <w:rFonts w:ascii="Arial" w:hAnsi="Arial" w:cs="Arial"/>
+        </w:rPr>
+        <w:t>unittest</w:t>
+      </w:r>
+      <w:proofErr w:type="spellEnd"/>
+      <w:r>
+        <w:rPr>
+          <w:rFonts w:ascii="Arial" w:hAnsi="Arial" w:cs="Arial"/>
+        </w:rPr>
+        <w:t xml:space="preserve"> framework. This helps make sure the game works correctly and avoids breaking things when adding new features.</w:t>
       </w:r>
     </w:p>
     <w:p>
@@ -1076,6 +1132,7 @@
         <w:pStyle w:val="Compact"/>
         <w:keepNext/>
         <w:spacing w:line="276" w:lineRule="auto"/>
+        <w:jc w:val="both"/>
         <w:rPr>
           <w:rFonts w:ascii="Arial" w:hAnsi="Arial" w:cs="Arial"/>
         </w:rPr>
@@ -1100,7 +1157,7 @@
           <w:noProof/>
         </w:rPr>
         <w:drawing>
-          <wp:inline distT="0" distB="0" distL="0" distR="0" wp14:anchorId="30FFF4E7" wp14:editId="7202656A">
+          <wp:inline distT="0" distB="0" distL="0" distR="0" wp14:anchorId="30FFF4E7" wp14:editId="0047624C">
             <wp:extent cx="4586400" cy="2138400"/>
             <wp:effectExtent l="0" t="0" r="0" b="0"/>
             <wp:docPr id="147355777" name="Picture 1" descr="A computer screen shot of a program&#10;&#10;AI-generated content may be incorrect."/>
@@ -1239,6 +1296,7 @@
         <w:pStyle w:val="Compact"/>
         <w:keepNext/>
         <w:spacing w:line="276" w:lineRule="auto"/>
+        <w:jc w:val="both"/>
         <w:rPr>
           <w:rFonts w:ascii="Arial" w:hAnsi="Arial" w:cs="Arial"/>
         </w:rPr>
@@ -1396,15 +1454,30 @@
         <w:pStyle w:val="Compact"/>
         <w:keepNext/>
         <w:spacing w:line="276" w:lineRule="auto"/>
-        <w:rPr>
-          <w:rFonts w:ascii="Arial" w:hAnsi="Arial" w:cs="Arial"/>
-        </w:rPr>
-      </w:pPr>
-      <w:r>
-        <w:rPr>
-          <w:rFonts w:ascii="Arial" w:hAnsi="Arial" w:cs="Arial"/>
-        </w:rPr>
-        <w:t>The GUI is built with Tkinter in hgui.py. It has a level selection menu, timer display, tries and score labels, hangman images, and buttons for each letter. Players can also use the keyboard to make guesses. After the game ends, a “New Game” button lets players</w:t>
+        <w:jc w:val="both"/>
+        <w:rPr>
+          <w:rFonts w:ascii="Arial" w:hAnsi="Arial" w:cs="Arial"/>
+        </w:rPr>
+      </w:pPr>
+      <w:r>
+        <w:rPr>
+          <w:rFonts w:ascii="Arial" w:hAnsi="Arial" w:cs="Arial"/>
+        </w:rPr>
+        <w:t xml:space="preserve">The GUI is built with </w:t>
+      </w:r>
+      <w:proofErr w:type="spellStart"/>
+      <w:r>
+        <w:rPr>
+          <w:rFonts w:ascii="Arial" w:hAnsi="Arial" w:cs="Arial"/>
+        </w:rPr>
+        <w:t>Tkinter</w:t>
+      </w:r>
+      <w:proofErr w:type="spellEnd"/>
+      <w:r>
+        <w:rPr>
+          <w:rFonts w:ascii="Arial" w:hAnsi="Arial" w:cs="Arial"/>
+        </w:rPr>
+        <w:t xml:space="preserve"> in hgui.py. It has a level selection menu, timer display, tries and score labels, hangman images, and buttons for each letter. Players can also use the keyboard to make guesses. After the game ends, a “New Game” button lets players</w:t>
       </w:r>
       <w:r>
         <w:rPr>
@@ -1567,21 +1640,37 @@
     <w:p>
       <w:pPr>
         <w:pStyle w:val="BodyText"/>
-        <w:rPr>
-          <w:rFonts w:ascii="Arial" w:hAnsi="Arial" w:cs="Arial"/>
-        </w:rPr>
-      </w:pPr>
-      <w:r>
-        <w:rPr>
-          <w:rFonts w:ascii="Arial" w:hAnsi="Arial" w:cs="Arial"/>
-        </w:rPr>
-        <w:t>The main.py file starts the program by initializing the Tkinter window and launching the GUI. The unit tests ensure that all logic works correctly before connecting it to the interface. Screenshots of tests and gameplay show that all features meet the requirements.</w:t>
+        <w:jc w:val="both"/>
+        <w:rPr>
+          <w:rFonts w:ascii="Arial" w:hAnsi="Arial" w:cs="Arial"/>
+        </w:rPr>
+      </w:pPr>
+      <w:r>
+        <w:rPr>
+          <w:rFonts w:ascii="Arial" w:hAnsi="Arial" w:cs="Arial"/>
+        </w:rPr>
+        <w:t xml:space="preserve">The main.py file starts the program by initializing the </w:t>
+      </w:r>
+      <w:proofErr w:type="spellStart"/>
+      <w:r>
+        <w:rPr>
+          <w:rFonts w:ascii="Arial" w:hAnsi="Arial" w:cs="Arial"/>
+        </w:rPr>
+        <w:t>Tkinter</w:t>
+      </w:r>
+      <w:proofErr w:type="spellEnd"/>
+      <w:r>
+        <w:rPr>
+          <w:rFonts w:ascii="Arial" w:hAnsi="Arial" w:cs="Arial"/>
+        </w:rPr>
+        <w:t xml:space="preserve"> window and launching the GUI. The unit tests ensure that all logic works correctly before connecting it to the interface. Screenshots of tests and gameplay show that all features meet the requirements.</w:t>
       </w:r>
     </w:p>
     <w:p>
       <w:pPr>
         <w:pStyle w:val="Compact"/>
         <w:keepNext/>
+        <w:jc w:val="center"/>
       </w:pPr>
       <w:r>
         <w:rPr>
@@ -1589,8 +1678,8 @@
           <w:noProof/>
         </w:rPr>
         <w:drawing>
-          <wp:inline distT="0" distB="0" distL="0" distR="0" wp14:anchorId="2CDB3ECE" wp14:editId="4A822FB7">
-            <wp:extent cx="5658141" cy="4997707"/>
+          <wp:inline distT="0" distB="0" distL="0" distR="0" wp14:anchorId="2CDB3ECE" wp14:editId="41B72877">
+            <wp:extent cx="4508500" cy="3924988"/>
             <wp:effectExtent l="0" t="0" r="0" b="0"/>
             <wp:docPr id="1134813434" name="Picture 1"/>
             <wp:cNvGraphicFramePr>
@@ -1618,7 +1707,7 @@
                   <pic:spPr>
                     <a:xfrm>
                       <a:off x="0" y="0"/>
-                      <a:ext cx="5658141" cy="4997707"/>
+                      <a:ext cx="4514751" cy="3930430"/>
                     </a:xfrm>
                     <a:prstGeom prst="rect">
                       <a:avLst/>
@@ -1762,7 +1851,35 @@
         <w:rPr>
           <w:rFonts w:ascii="Arial" w:hAnsi="Arial" w:cs="Arial"/>
         </w:rPr>
-        <w:t>Working with the timer and keypress input was challenging. I had to make sure the game state and display updated correctly. This helped me learn more about event-driven programming in Tkinter.</w:t>
+        <w:t xml:space="preserve">Working with the timer and keypress input was challenging. I had to make sure the game state and display updated correctly. This helped me learn more about event-driven programming </w:t>
+      </w:r>
+      <w:proofErr w:type="gramStart"/>
+      <w:r>
+        <w:rPr>
+          <w:rFonts w:ascii="Arial" w:hAnsi="Arial" w:cs="Arial"/>
+        </w:rPr>
+        <w:t>in</w:t>
+      </w:r>
+      <w:proofErr w:type="gramEnd"/>
+      <w:r>
+        <w:rPr>
+          <w:rFonts w:ascii="Arial" w:hAnsi="Arial" w:cs="Arial"/>
+        </w:rPr>
+        <w:t xml:space="preserve"> </w:t>
+      </w:r>
+      <w:proofErr w:type="spellStart"/>
+      <w:r>
+        <w:rPr>
+          <w:rFonts w:ascii="Arial" w:hAnsi="Arial" w:cs="Arial"/>
+        </w:rPr>
+        <w:t>Tkinter</w:t>
+      </w:r>
+      <w:proofErr w:type="spellEnd"/>
+      <w:r>
+        <w:rPr>
+          <w:rFonts w:ascii="Arial" w:hAnsi="Arial" w:cs="Arial"/>
+        </w:rPr>
+        <w:t>.</w:t>
       </w:r>
     </w:p>
     <w:p>
@@ -1777,7 +1894,35 @@
         <w:rPr>
           <w:rFonts w:ascii="Arial" w:hAnsi="Arial" w:cs="Arial"/>
         </w:rPr>
-        <w:t>Overall, this project taught me good programming habits. Using Git, writing tests, and keeping code organized made development smoother. Python, Tkinter, NLTK, and unittest were enough to build a working and maintainable game.</w:t>
+        <w:t xml:space="preserve">Overall, this project taught me good programming habits. Using Git, writing tests, and keeping code organized made development smoother. Python, </w:t>
+      </w:r>
+      <w:proofErr w:type="spellStart"/>
+      <w:r>
+        <w:rPr>
+          <w:rFonts w:ascii="Arial" w:hAnsi="Arial" w:cs="Arial"/>
+        </w:rPr>
+        <w:t>Tkinter</w:t>
+      </w:r>
+      <w:proofErr w:type="spellEnd"/>
+      <w:r>
+        <w:rPr>
+          <w:rFonts w:ascii="Arial" w:hAnsi="Arial" w:cs="Arial"/>
+        </w:rPr>
+        <w:t xml:space="preserve">, NLTK, and </w:t>
+      </w:r>
+      <w:proofErr w:type="spellStart"/>
+      <w:r>
+        <w:rPr>
+          <w:rFonts w:ascii="Arial" w:hAnsi="Arial" w:cs="Arial"/>
+        </w:rPr>
+        <w:t>unittest</w:t>
+      </w:r>
+      <w:proofErr w:type="spellEnd"/>
+      <w:r>
+        <w:rPr>
+          <w:rFonts w:ascii="Arial" w:hAnsi="Arial" w:cs="Arial"/>
+        </w:rPr>
+        <w:t xml:space="preserve"> were enough to build a working and maintainable game.</w:t>
       </w:r>
     </w:p>
     <w:p>
@@ -2946,6 +3091,7 @@
   <w:style w:type="character" w:default="1" w:styleId="DefaultParagraphFont">
     <w:name w:val="Default Paragraph Font"/>
     <w:uiPriority w:val="1"/>
+    <w:semiHidden/>
     <w:unhideWhenUsed/>
   </w:style>
   <w:style w:type="table" w:default="1" w:styleId="TableNormal">

</xml_diff>